<commit_message>
add stm32 projects of gym and qvar; new pc2mcu_uart
</commit_message>
<xml_diff>
--- a/documents/tables.docx
+++ b/documents/tables.docx
@@ -1588,7 +1588,7 @@
             <w:pPr>
               <w:jc w:val="center"/>
               <w:rPr>
-                <w:rFonts w:ascii="Times New Roman" w:hAnsi="Times New Roman" w:cs="Times New Roman" w:hint="eastAsia"/>
+                <w:rFonts w:ascii="Times New Roman" w:hAnsi="Times New Roman" w:cs="Times New Roman"/>
                 <w:sz w:val="21"/>
                 <w:szCs w:val="21"/>
                 <w:lang w:val="en-US"/>
@@ -1748,7 +1748,7 @@
             <w:pPr>
               <w:jc w:val="center"/>
               <w:rPr>
-                <w:rFonts w:ascii="Times New Roman" w:hAnsi="Times New Roman" w:cs="Times New Roman" w:hint="eastAsia"/>
+                <w:rFonts w:ascii="Times New Roman" w:hAnsi="Times New Roman" w:cs="Times New Roman"/>
                 <w:sz w:val="21"/>
                 <w:szCs w:val="21"/>
                 <w:lang w:val="en-US"/>
@@ -2034,7 +2034,7 @@
             <w:pPr>
               <w:jc w:val="center"/>
               <w:rPr>
-                <w:rFonts w:ascii="Times New Roman" w:hAnsi="Times New Roman" w:cs="Times New Roman" w:hint="eastAsia"/>
+                <w:rFonts w:ascii="Times New Roman" w:hAnsi="Times New Roman" w:cs="Times New Roman"/>
                 <w:sz w:val="21"/>
                 <w:szCs w:val="21"/>
                 <w:lang w:val="en-US"/>
@@ -3134,6 +3134,36 @@
         </w:rPr>
         <w:t>QVAR:</w:t>
       </w:r>
+    </w:p>
+    <w:p>
+      <w:pPr>
+        <w:rPr>
+          <w:rFonts w:ascii="Times New Roman" w:hAnsi="Times New Roman" w:cs="Times New Roman"/>
+          <w:sz w:val="21"/>
+          <w:szCs w:val="21"/>
+          <w:lang w:val="en-US"/>
+        </w:rPr>
+      </w:pPr>
+    </w:p>
+    <w:p>
+      <w:pPr>
+        <w:rPr>
+          <w:rFonts w:ascii="Times New Roman" w:hAnsi="Times New Roman" w:cs="Times New Roman"/>
+          <w:sz w:val="21"/>
+          <w:szCs w:val="21"/>
+          <w:lang w:val="en-US"/>
+        </w:rPr>
+      </w:pPr>
+    </w:p>
+    <w:p>
+      <w:pPr>
+        <w:rPr>
+          <w:rFonts w:ascii="Times New Roman" w:hAnsi="Times New Roman" w:cs="Times New Roman"/>
+          <w:sz w:val="21"/>
+          <w:szCs w:val="21"/>
+          <w:lang w:val="en-US"/>
+        </w:rPr>
+      </w:pPr>
     </w:p>
     <w:tbl>
       <w:tblPr>
@@ -3571,6 +3601,15 @@
                 <w:lang w:val="en-US"/>
               </w:rPr>
             </w:pPr>
+            <w:r>
+              <w:rPr>
+                <w:rFonts w:ascii="Times New Roman" w:hAnsi="Times New Roman" w:cs="Times New Roman"/>
+                <w:sz w:val="21"/>
+                <w:szCs w:val="21"/>
+                <w:lang w:val="en-US"/>
+              </w:rPr>
+              <w:t>0.7419</w:t>
+            </w:r>
           </w:p>
         </w:tc>
         <w:tc>
@@ -3587,6 +3626,24 @@
                 <w:lang w:val="en-US"/>
               </w:rPr>
             </w:pPr>
+            <w:r>
+              <w:rPr>
+                <w:rFonts w:ascii="Times New Roman" w:hAnsi="Times New Roman" w:cs="Times New Roman"/>
+                <w:sz w:val="21"/>
+                <w:szCs w:val="21"/>
+                <w:lang w:val="en-US"/>
+              </w:rPr>
+              <w:t>0.9</w:t>
+            </w:r>
+            <w:r>
+              <w:rPr>
+                <w:rFonts w:ascii="Times New Roman" w:hAnsi="Times New Roman" w:cs="Times New Roman"/>
+                <w:sz w:val="21"/>
+                <w:szCs w:val="21"/>
+                <w:lang w:val="en-US"/>
+              </w:rPr>
+              <w:t>731</w:t>
+            </w:r>
           </w:p>
         </w:tc>
         <w:tc>
@@ -3686,6 +3743,15 @@
                 <w:lang w:val="en-US"/>
               </w:rPr>
             </w:pPr>
+            <w:r>
+              <w:rPr>
+                <w:rFonts w:ascii="Times New Roman" w:hAnsi="Times New Roman" w:cs="Times New Roman"/>
+                <w:sz w:val="21"/>
+                <w:szCs w:val="21"/>
+                <w:lang w:val="en-US"/>
+              </w:rPr>
+              <w:t>0.8629</w:t>
+            </w:r>
           </w:p>
         </w:tc>
         <w:tc>
@@ -3702,6 +3768,24 @@
                 <w:lang w:val="en-US"/>
               </w:rPr>
             </w:pPr>
+            <w:r>
+              <w:rPr>
+                <w:rFonts w:ascii="Times New Roman" w:hAnsi="Times New Roman" w:cs="Times New Roman"/>
+                <w:sz w:val="21"/>
+                <w:szCs w:val="21"/>
+                <w:lang w:val="en-US"/>
+              </w:rPr>
+              <w:t>0.9</w:t>
+            </w:r>
+            <w:r>
+              <w:rPr>
+                <w:rFonts w:ascii="Times New Roman" w:hAnsi="Times New Roman" w:cs="Times New Roman"/>
+                <w:sz w:val="21"/>
+                <w:szCs w:val="21"/>
+                <w:lang w:val="en-US"/>
+              </w:rPr>
+              <w:t>371</w:t>
+            </w:r>
           </w:p>
         </w:tc>
         <w:tc>
@@ -3801,6 +3885,15 @@
                 <w:lang w:val="en-US"/>
               </w:rPr>
             </w:pPr>
+            <w:r>
+              <w:rPr>
+                <w:rFonts w:ascii="Times New Roman" w:hAnsi="Times New Roman" w:cs="Times New Roman"/>
+                <w:sz w:val="21"/>
+                <w:szCs w:val="21"/>
+                <w:lang w:val="en-US"/>
+              </w:rPr>
+              <w:t>0.5955</w:t>
+            </w:r>
           </w:p>
         </w:tc>
         <w:tc>
@@ -3817,6 +3910,24 @@
                 <w:lang w:val="en-US"/>
               </w:rPr>
             </w:pPr>
+            <w:r>
+              <w:rPr>
+                <w:rFonts w:ascii="Times New Roman" w:hAnsi="Times New Roman" w:cs="Times New Roman"/>
+                <w:sz w:val="21"/>
+                <w:szCs w:val="21"/>
+                <w:lang w:val="en-US"/>
+              </w:rPr>
+              <w:t>0.</w:t>
+            </w:r>
+            <w:r>
+              <w:rPr>
+                <w:rFonts w:ascii="Times New Roman" w:hAnsi="Times New Roman" w:cs="Times New Roman"/>
+                <w:sz w:val="21"/>
+                <w:szCs w:val="21"/>
+                <w:lang w:val="en-US"/>
+              </w:rPr>
+              <w:t>8708</w:t>
+            </w:r>
           </w:p>
         </w:tc>
         <w:tc>
@@ -3916,6 +4027,15 @@
                 <w:lang w:val="en-US"/>
               </w:rPr>
             </w:pPr>
+            <w:r>
+              <w:rPr>
+                <w:rFonts w:ascii="Times New Roman" w:hAnsi="Times New Roman" w:cs="Times New Roman"/>
+                <w:sz w:val="21"/>
+                <w:szCs w:val="21"/>
+                <w:lang w:val="en-US"/>
+              </w:rPr>
+              <w:t>0.3290</w:t>
+            </w:r>
           </w:p>
         </w:tc>
         <w:tc>
@@ -3926,12 +4046,21 @@
             <w:pPr>
               <w:jc w:val="center"/>
               <w:rPr>
-                <w:rFonts w:ascii="Times New Roman" w:hAnsi="Times New Roman" w:cs="Times New Roman"/>
-                <w:sz w:val="21"/>
-                <w:szCs w:val="21"/>
-                <w:lang w:val="en-US"/>
-              </w:rPr>
-            </w:pPr>
+                <w:rFonts w:ascii="Times New Roman" w:hAnsi="Times New Roman" w:cs="Times New Roman" w:hint="eastAsia"/>
+                <w:sz w:val="21"/>
+                <w:szCs w:val="21"/>
+                <w:lang w:val="en-US"/>
+              </w:rPr>
+            </w:pPr>
+            <w:r>
+              <w:rPr>
+                <w:rFonts w:ascii="Times New Roman" w:hAnsi="Times New Roman" w:cs="Times New Roman"/>
+                <w:sz w:val="21"/>
+                <w:szCs w:val="21"/>
+                <w:lang w:val="en-US"/>
+              </w:rPr>
+              <w:t>0.6774</w:t>
+            </w:r>
           </w:p>
         </w:tc>
         <w:tc>
@@ -4025,12 +4154,21 @@
             <w:pPr>
               <w:jc w:val="center"/>
               <w:rPr>
-                <w:rFonts w:ascii="Times New Roman" w:hAnsi="Times New Roman" w:cs="Times New Roman"/>
-                <w:sz w:val="21"/>
-                <w:szCs w:val="21"/>
-                <w:lang w:val="en-US"/>
-              </w:rPr>
-            </w:pPr>
+                <w:rFonts w:ascii="Times New Roman" w:hAnsi="Times New Roman" w:cs="Times New Roman" w:hint="eastAsia"/>
+                <w:sz w:val="21"/>
+                <w:szCs w:val="21"/>
+                <w:lang w:val="en-US"/>
+              </w:rPr>
+            </w:pPr>
+            <w:r>
+              <w:rPr>
+                <w:rFonts w:ascii="Times New Roman" w:hAnsi="Times New Roman" w:cs="Times New Roman"/>
+                <w:sz w:val="21"/>
+                <w:szCs w:val="21"/>
+                <w:lang w:val="en-US"/>
+              </w:rPr>
+              <w:t>0.5000</w:t>
+            </w:r>
           </w:p>
         </w:tc>
         <w:tc>
@@ -4047,6 +4185,15 @@
                 <w:lang w:val="en-US"/>
               </w:rPr>
             </w:pPr>
+            <w:r>
+              <w:rPr>
+                <w:rFonts w:ascii="Times New Roman" w:hAnsi="Times New Roman" w:cs="Times New Roman"/>
+                <w:sz w:val="21"/>
+                <w:szCs w:val="21"/>
+                <w:lang w:val="en-US"/>
+              </w:rPr>
+              <w:t>0.8103</w:t>
+            </w:r>
           </w:p>
         </w:tc>
         <w:tc>
@@ -4149,6 +4296,15 @@
                 <w:lang w:val="en-US"/>
               </w:rPr>
             </w:pPr>
+            <w:r>
+              <w:rPr>
+                <w:rFonts w:ascii="Times New Roman" w:hAnsi="Times New Roman" w:cs="Times New Roman"/>
+                <w:sz w:val="21"/>
+                <w:szCs w:val="21"/>
+                <w:lang w:val="en-US"/>
+              </w:rPr>
+              <w:t>0.5667</w:t>
+            </w:r>
           </w:p>
         </w:tc>
         <w:tc>
@@ -4165,6 +4321,15 @@
                 <w:lang w:val="en-US"/>
               </w:rPr>
             </w:pPr>
+            <w:r>
+              <w:rPr>
+                <w:rFonts w:ascii="Times New Roman" w:hAnsi="Times New Roman" w:cs="Times New Roman"/>
+                <w:sz w:val="21"/>
+                <w:szCs w:val="21"/>
+                <w:lang w:val="en-US"/>
+              </w:rPr>
+              <w:t>0.8167</w:t>
+            </w:r>
           </w:p>
         </w:tc>
         <w:tc>
@@ -4267,6 +4432,15 @@
                 <w:lang w:val="en-US"/>
               </w:rPr>
             </w:pPr>
+            <w:r>
+              <w:rPr>
+                <w:rFonts w:ascii="Times New Roman" w:hAnsi="Times New Roman" w:cs="Times New Roman"/>
+                <w:sz w:val="21"/>
+                <w:szCs w:val="21"/>
+                <w:lang w:val="en-US"/>
+              </w:rPr>
+              <w:t>0.6552</w:t>
+            </w:r>
           </w:p>
         </w:tc>
         <w:tc>
@@ -4283,6 +4457,15 @@
                 <w:lang w:val="en-US"/>
               </w:rPr>
             </w:pPr>
+            <w:r>
+              <w:rPr>
+                <w:rFonts w:ascii="Times New Roman" w:hAnsi="Times New Roman" w:cs="Times New Roman"/>
+                <w:sz w:val="21"/>
+                <w:szCs w:val="21"/>
+                <w:lang w:val="en-US"/>
+              </w:rPr>
+              <w:t>0.8046</w:t>
+            </w:r>
           </w:p>
         </w:tc>
         <w:tc>
@@ -4385,6 +4568,15 @@
                 <w:lang w:val="en-US"/>
               </w:rPr>
             </w:pPr>
+            <w:r>
+              <w:rPr>
+                <w:rFonts w:ascii="Times New Roman" w:hAnsi="Times New Roman" w:cs="Times New Roman"/>
+                <w:sz w:val="21"/>
+                <w:szCs w:val="21"/>
+                <w:lang w:val="en-US"/>
+              </w:rPr>
+              <w:t>0.8889</w:t>
+            </w:r>
           </w:p>
         </w:tc>
         <w:tc>
@@ -4401,6 +4593,15 @@
                 <w:lang w:val="en-US"/>
               </w:rPr>
             </w:pPr>
+            <w:r>
+              <w:rPr>
+                <w:rFonts w:ascii="Times New Roman" w:hAnsi="Times New Roman" w:cs="Times New Roman"/>
+                <w:sz w:val="21"/>
+                <w:szCs w:val="21"/>
+                <w:lang w:val="en-US"/>
+              </w:rPr>
+              <w:t>0.9722</w:t>
+            </w:r>
           </w:p>
         </w:tc>
         <w:tc>
@@ -4503,6 +4704,15 @@
                 <w:lang w:val="en-US"/>
               </w:rPr>
             </w:pPr>
+            <w:r>
+              <w:rPr>
+                <w:rFonts w:ascii="Times New Roman" w:hAnsi="Times New Roman" w:cs="Times New Roman"/>
+                <w:sz w:val="21"/>
+                <w:szCs w:val="21"/>
+                <w:lang w:val="en-US"/>
+              </w:rPr>
+              <w:t>0.8667</w:t>
+            </w:r>
           </w:p>
         </w:tc>
         <w:tc>
@@ -4519,6 +4729,15 @@
                 <w:lang w:val="en-US"/>
               </w:rPr>
             </w:pPr>
+            <w:r>
+              <w:rPr>
+                <w:rFonts w:ascii="Times New Roman" w:hAnsi="Times New Roman" w:cs="Times New Roman"/>
+                <w:sz w:val="21"/>
+                <w:szCs w:val="21"/>
+                <w:lang w:val="en-US"/>
+              </w:rPr>
+              <w:t>0.9394</w:t>
+            </w:r>
           </w:p>
         </w:tc>
         <w:tc>
@@ -4621,6 +4840,15 @@
                 <w:lang w:val="en-US"/>
               </w:rPr>
             </w:pPr>
+            <w:r>
+              <w:rPr>
+                <w:rFonts w:ascii="Times New Roman" w:hAnsi="Times New Roman" w:cs="Times New Roman"/>
+                <w:sz w:val="21"/>
+                <w:szCs w:val="21"/>
+                <w:lang w:val="en-US"/>
+              </w:rPr>
+              <w:t>0.5266</w:t>
+            </w:r>
           </w:p>
         </w:tc>
         <w:tc>
@@ -4637,6 +4865,15 @@
                 <w:lang w:val="en-US"/>
               </w:rPr>
             </w:pPr>
+            <w:r>
+              <w:rPr>
+                <w:rFonts w:ascii="Times New Roman" w:hAnsi="Times New Roman" w:cs="Times New Roman"/>
+                <w:sz w:val="21"/>
+                <w:szCs w:val="21"/>
+                <w:lang w:val="en-US"/>
+              </w:rPr>
+              <w:t>0.8757</w:t>
+            </w:r>
           </w:p>
         </w:tc>
         <w:tc>
@@ -4739,6 +4976,15 @@
                 <w:lang w:val="en-US"/>
               </w:rPr>
             </w:pPr>
+            <w:r>
+              <w:rPr>
+                <w:rFonts w:ascii="Times New Roman" w:hAnsi="Times New Roman" w:cs="Times New Roman"/>
+                <w:sz w:val="21"/>
+                <w:szCs w:val="21"/>
+                <w:lang w:val="en-US"/>
+              </w:rPr>
+              <w:t>0.8876</w:t>
+            </w:r>
           </w:p>
         </w:tc>
         <w:tc>
@@ -4755,6 +5001,15 @@
                 <w:lang w:val="en-US"/>
               </w:rPr>
             </w:pPr>
+            <w:r>
+              <w:rPr>
+                <w:rFonts w:ascii="Times New Roman" w:hAnsi="Times New Roman" w:cs="Times New Roman"/>
+                <w:sz w:val="21"/>
+                <w:szCs w:val="21"/>
+                <w:lang w:val="en-US"/>
+              </w:rPr>
+              <w:t>0.9326</w:t>
+            </w:r>
           </w:p>
         </w:tc>
         <w:tc>
@@ -4857,6 +5112,15 @@
                 <w:lang w:val="en-US"/>
               </w:rPr>
             </w:pPr>
+            <w:r>
+              <w:rPr>
+                <w:rFonts w:ascii="Times New Roman" w:hAnsi="Times New Roman" w:cs="Times New Roman"/>
+                <w:sz w:val="21"/>
+                <w:szCs w:val="21"/>
+                <w:lang w:val="en-US"/>
+              </w:rPr>
+              <w:t>0.8556</w:t>
+            </w:r>
           </w:p>
         </w:tc>
         <w:tc>
@@ -4873,6 +5137,15 @@
                 <w:lang w:val="en-US"/>
               </w:rPr>
             </w:pPr>
+            <w:r>
+              <w:rPr>
+                <w:rFonts w:ascii="Times New Roman" w:hAnsi="Times New Roman" w:cs="Times New Roman"/>
+                <w:sz w:val="21"/>
+                <w:szCs w:val="21"/>
+                <w:lang w:val="en-US"/>
+              </w:rPr>
+              <w:t>0.9222</w:t>
+            </w:r>
           </w:p>
         </w:tc>
         <w:tc>
@@ -4975,6 +5248,15 @@
                 <w:lang w:val="en-US"/>
               </w:rPr>
             </w:pPr>
+            <w:r>
+              <w:rPr>
+                <w:rFonts w:ascii="Times New Roman" w:hAnsi="Times New Roman" w:cs="Times New Roman"/>
+                <w:sz w:val="21"/>
+                <w:szCs w:val="21"/>
+                <w:lang w:val="en-US"/>
+              </w:rPr>
+              <w:t>0.8352</w:t>
+            </w:r>
           </w:p>
         </w:tc>
         <w:tc>
@@ -4991,6 +5273,15 @@
                 <w:lang w:val="en-US"/>
               </w:rPr>
             </w:pPr>
+            <w:r>
+              <w:rPr>
+                <w:rFonts w:ascii="Times New Roman" w:hAnsi="Times New Roman" w:cs="Times New Roman"/>
+                <w:sz w:val="21"/>
+                <w:szCs w:val="21"/>
+                <w:lang w:val="en-US"/>
+              </w:rPr>
+              <w:t>0.8920</w:t>
+            </w:r>
           </w:p>
         </w:tc>
         <w:tc>
@@ -5093,6 +5384,15 @@
                 <w:lang w:val="en-US"/>
               </w:rPr>
             </w:pPr>
+            <w:r>
+              <w:rPr>
+                <w:rFonts w:ascii="Times New Roman" w:hAnsi="Times New Roman" w:cs="Times New Roman"/>
+                <w:sz w:val="21"/>
+                <w:szCs w:val="21"/>
+                <w:lang w:val="en-US"/>
+              </w:rPr>
+              <w:t>0.8571</w:t>
+            </w:r>
           </w:p>
         </w:tc>
         <w:tc>
@@ -5109,6 +5409,15 @@
                 <w:lang w:val="en-US"/>
               </w:rPr>
             </w:pPr>
+            <w:r>
+              <w:rPr>
+                <w:rFonts w:ascii="Times New Roman" w:hAnsi="Times New Roman" w:cs="Times New Roman"/>
+                <w:sz w:val="21"/>
+                <w:szCs w:val="21"/>
+                <w:lang w:val="en-US"/>
+              </w:rPr>
+              <w:t>0.8743</w:t>
+            </w:r>
           </w:p>
         </w:tc>
         <w:tc>
@@ -5211,6 +5520,15 @@
                 <w:lang w:val="en-US"/>
               </w:rPr>
             </w:pPr>
+            <w:r>
+              <w:rPr>
+                <w:rFonts w:ascii="Times New Roman" w:hAnsi="Times New Roman" w:cs="Times New Roman"/>
+                <w:sz w:val="21"/>
+                <w:szCs w:val="21"/>
+                <w:lang w:val="en-US"/>
+              </w:rPr>
+              <w:t>0.8820</w:t>
+            </w:r>
           </w:p>
         </w:tc>
         <w:tc>
@@ -5227,6 +5545,15 @@
                 <w:lang w:val="en-US"/>
               </w:rPr>
             </w:pPr>
+            <w:r>
+              <w:rPr>
+                <w:rFonts w:ascii="Times New Roman" w:hAnsi="Times New Roman" w:cs="Times New Roman"/>
+                <w:sz w:val="21"/>
+                <w:szCs w:val="21"/>
+                <w:lang w:val="en-US"/>
+              </w:rPr>
+              <w:t>0.9551</w:t>
+            </w:r>
           </w:p>
         </w:tc>
         <w:tc>
@@ -5329,6 +5656,15 @@
                 <w:lang w:val="en-US"/>
               </w:rPr>
             </w:pPr>
+            <w:r>
+              <w:rPr>
+                <w:rFonts w:ascii="Times New Roman" w:hAnsi="Times New Roman" w:cs="Times New Roman"/>
+                <w:sz w:val="21"/>
+                <w:szCs w:val="21"/>
+                <w:lang w:val="en-US"/>
+              </w:rPr>
+              <w:t>0.5706</w:t>
+            </w:r>
           </w:p>
         </w:tc>
         <w:tc>
@@ -5345,6 +5681,15 @@
                 <w:lang w:val="en-US"/>
               </w:rPr>
             </w:pPr>
+            <w:r>
+              <w:rPr>
+                <w:rFonts w:ascii="Times New Roman" w:hAnsi="Times New Roman" w:cs="Times New Roman"/>
+                <w:sz w:val="21"/>
+                <w:szCs w:val="21"/>
+                <w:lang w:val="en-US"/>
+              </w:rPr>
+              <w:t>0.8249</w:t>
+            </w:r>
           </w:p>
         </w:tc>
         <w:tc>
@@ -5447,6 +5792,15 @@
                 <w:lang w:val="en-US"/>
               </w:rPr>
             </w:pPr>
+            <w:r>
+              <w:rPr>
+                <w:rFonts w:ascii="Times New Roman" w:hAnsi="Times New Roman" w:cs="Times New Roman"/>
+                <w:sz w:val="21"/>
+                <w:szCs w:val="21"/>
+                <w:lang w:val="en-US"/>
+              </w:rPr>
+              <w:t>0.3712</w:t>
+            </w:r>
           </w:p>
         </w:tc>
         <w:tc>
@@ -5457,12 +5811,21 @@
             <w:pPr>
               <w:jc w:val="center"/>
               <w:rPr>
-                <w:rFonts w:ascii="Times New Roman" w:hAnsi="Times New Roman" w:cs="Times New Roman"/>
-                <w:sz w:val="21"/>
-                <w:szCs w:val="21"/>
-                <w:lang w:val="en-US"/>
-              </w:rPr>
-            </w:pPr>
+                <w:rFonts w:ascii="Times New Roman" w:hAnsi="Times New Roman" w:cs="Times New Roman" w:hint="eastAsia"/>
+                <w:sz w:val="21"/>
+                <w:szCs w:val="21"/>
+                <w:lang w:val="en-US"/>
+              </w:rPr>
+            </w:pPr>
+            <w:r>
+              <w:rPr>
+                <w:rFonts w:ascii="Times New Roman" w:hAnsi="Times New Roman" w:cs="Times New Roman"/>
+                <w:sz w:val="21"/>
+                <w:szCs w:val="21"/>
+                <w:lang w:val="en-US"/>
+              </w:rPr>
+              <w:t>0.6515</w:t>
+            </w:r>
           </w:p>
         </w:tc>
         <w:tc>
@@ -5565,6 +5928,15 @@
                 <w:lang w:val="en-US"/>
               </w:rPr>
             </w:pPr>
+            <w:r>
+              <w:rPr>
+                <w:rFonts w:ascii="Times New Roman" w:hAnsi="Times New Roman" w:cs="Times New Roman"/>
+                <w:sz w:val="21"/>
+                <w:szCs w:val="21"/>
+                <w:lang w:val="en-US"/>
+              </w:rPr>
+              <w:t>0.4944</w:t>
+            </w:r>
           </w:p>
         </w:tc>
         <w:tc>
@@ -5581,6 +5953,15 @@
                 <w:lang w:val="en-US"/>
               </w:rPr>
             </w:pPr>
+            <w:r>
+              <w:rPr>
+                <w:rFonts w:ascii="Times New Roman" w:hAnsi="Times New Roman" w:cs="Times New Roman"/>
+                <w:sz w:val="21"/>
+                <w:szCs w:val="21"/>
+                <w:lang w:val="en-US"/>
+              </w:rPr>
+              <w:t>0.8090</w:t>
+            </w:r>
           </w:p>
         </w:tc>
         <w:tc>
@@ -5683,6 +6064,15 @@
                 <w:lang w:val="en-US"/>
               </w:rPr>
             </w:pPr>
+            <w:r>
+              <w:rPr>
+                <w:rFonts w:ascii="Times New Roman" w:hAnsi="Times New Roman" w:cs="Times New Roman"/>
+                <w:sz w:val="21"/>
+                <w:szCs w:val="21"/>
+                <w:lang w:val="en-US"/>
+              </w:rPr>
+              <w:t>0.6149</w:t>
+            </w:r>
           </w:p>
         </w:tc>
         <w:tc>
@@ -5699,6 +6089,15 @@
                 <w:lang w:val="en-US"/>
               </w:rPr>
             </w:pPr>
+            <w:r>
+              <w:rPr>
+                <w:rFonts w:ascii="Times New Roman" w:hAnsi="Times New Roman" w:cs="Times New Roman"/>
+                <w:sz w:val="21"/>
+                <w:szCs w:val="21"/>
+                <w:lang w:val="en-US"/>
+              </w:rPr>
+              <w:t>0.7356</w:t>
+            </w:r>
           </w:p>
         </w:tc>
         <w:tc>
@@ -5802,6 +6201,15 @@
                 <w:lang w:val="en-US"/>
               </w:rPr>
             </w:pPr>
+            <w:r>
+              <w:rPr>
+                <w:rFonts w:ascii="Times New Roman" w:hAnsi="Times New Roman" w:cs="Times New Roman"/>
+                <w:sz w:val="21"/>
+                <w:szCs w:val="21"/>
+                <w:lang w:val="en-US"/>
+              </w:rPr>
+              <w:t>0.7614</w:t>
+            </w:r>
           </w:p>
         </w:tc>
         <w:tc>
@@ -5818,6 +6226,15 @@
                 <w:lang w:val="en-US"/>
               </w:rPr>
             </w:pPr>
+            <w:r>
+              <w:rPr>
+                <w:rFonts w:ascii="Times New Roman" w:hAnsi="Times New Roman" w:cs="Times New Roman"/>
+                <w:sz w:val="21"/>
+                <w:szCs w:val="21"/>
+                <w:lang w:val="en-US"/>
+              </w:rPr>
+              <w:t>0.8864</w:t>
+            </w:r>
           </w:p>
         </w:tc>
         <w:tc>
@@ -5920,6 +6337,15 @@
                 <w:lang w:val="en-US"/>
               </w:rPr>
             </w:pPr>
+            <w:r>
+              <w:rPr>
+                <w:rFonts w:ascii="Times New Roman" w:hAnsi="Times New Roman" w:cs="Times New Roman"/>
+                <w:sz w:val="21"/>
+                <w:szCs w:val="21"/>
+                <w:lang w:val="en-US"/>
+              </w:rPr>
+              <w:t>0.6835</w:t>
+            </w:r>
           </w:p>
         </w:tc>
         <w:tc>
@@ -5936,6 +6362,15 @@
                 <w:lang w:val="en-US"/>
               </w:rPr>
             </w:pPr>
+            <w:r>
+              <w:rPr>
+                <w:rFonts w:ascii="Times New Roman" w:hAnsi="Times New Roman" w:cs="Times New Roman"/>
+                <w:sz w:val="21"/>
+                <w:szCs w:val="21"/>
+                <w:lang w:val="en-US"/>
+              </w:rPr>
+              <w:t>0.8580</w:t>
+            </w:r>
           </w:p>
         </w:tc>
         <w:tc>
@@ -6339,6 +6774,56 @@
         </w:rPr>
         <w:t>Gym:</w:t>
       </w:r>
+    </w:p>
+    <w:p>
+      <w:pPr>
+        <w:rPr>
+          <w:rFonts w:ascii="Times New Roman" w:hAnsi="Times New Roman" w:cs="Times New Roman"/>
+          <w:sz w:val="21"/>
+          <w:szCs w:val="21"/>
+          <w:lang w:val="en-US"/>
+        </w:rPr>
+      </w:pPr>
+    </w:p>
+    <w:p>
+      <w:pPr>
+        <w:rPr>
+          <w:rFonts w:ascii="Times New Roman" w:hAnsi="Times New Roman" w:cs="Times New Roman"/>
+          <w:sz w:val="21"/>
+          <w:szCs w:val="21"/>
+          <w:lang w:val="en-US"/>
+        </w:rPr>
+      </w:pPr>
+    </w:p>
+    <w:p>
+      <w:pPr>
+        <w:rPr>
+          <w:rFonts w:ascii="Times New Roman" w:hAnsi="Times New Roman" w:cs="Times New Roman"/>
+          <w:sz w:val="21"/>
+          <w:szCs w:val="21"/>
+          <w:lang w:val="en-US"/>
+        </w:rPr>
+      </w:pPr>
+    </w:p>
+    <w:p>
+      <w:pPr>
+        <w:rPr>
+          <w:rFonts w:ascii="Times New Roman" w:hAnsi="Times New Roman" w:cs="Times New Roman"/>
+          <w:sz w:val="21"/>
+          <w:szCs w:val="21"/>
+          <w:lang w:val="en-US"/>
+        </w:rPr>
+      </w:pPr>
+    </w:p>
+    <w:p>
+      <w:pPr>
+        <w:rPr>
+          <w:rFonts w:ascii="Times New Roman" w:hAnsi="Times New Roman" w:cs="Times New Roman"/>
+          <w:sz w:val="21"/>
+          <w:szCs w:val="21"/>
+          <w:lang w:val="en-US"/>
+        </w:rPr>
+      </w:pPr>
     </w:p>
     <w:tbl>
       <w:tblPr>
@@ -6448,21 +6933,8 @@
                 <w:szCs w:val="21"/>
                 <w:lang w:val="en-US"/>
               </w:rPr>
-              <w:t xml:space="preserve">On PC using </w:t>
-            </w:r>
-            <w:proofErr w:type="spellStart"/>
-            <w:r>
-              <w:rPr>
-                <w:rFonts w:ascii="Times New Roman" w:hAnsi="Times New Roman" w:cs="Times New Roman"/>
-                <w:b/>
-                <w:bCs/>
-                <w:sz w:val="21"/>
-                <w:szCs w:val="21"/>
-                <w:lang w:val="en-US"/>
-              </w:rPr>
-              <w:t>PyTorch</w:t>
-            </w:r>
-            <w:proofErr w:type="spellEnd"/>
+              <w:t>On PC using PyTorch</w:t>
+            </w:r>
           </w:p>
         </w:tc>
       </w:tr>
@@ -6783,12 +7255,21 @@
             <w:pPr>
               <w:jc w:val="center"/>
               <w:rPr>
-                <w:rFonts w:ascii="Times New Roman" w:hAnsi="Times New Roman" w:cs="Times New Roman"/>
-                <w:sz w:val="21"/>
-                <w:szCs w:val="21"/>
-                <w:lang w:val="en-US"/>
-              </w:rPr>
-            </w:pPr>
+                <w:rFonts w:ascii="Times New Roman" w:hAnsi="Times New Roman" w:cs="Times New Roman" w:hint="eastAsia"/>
+                <w:sz w:val="21"/>
+                <w:szCs w:val="21"/>
+                <w:lang w:val="en-US"/>
+              </w:rPr>
+            </w:pPr>
+            <w:r>
+              <w:rPr>
+                <w:rFonts w:ascii="Times New Roman" w:hAnsi="Times New Roman" w:cs="Times New Roman"/>
+                <w:sz w:val="21"/>
+                <w:szCs w:val="21"/>
+                <w:lang w:val="en-US"/>
+              </w:rPr>
+              <w:t>0.9004</w:t>
+            </w:r>
           </w:p>
         </w:tc>
         <w:tc>
@@ -6805,6 +7286,15 @@
                 <w:lang w:val="en-US"/>
               </w:rPr>
             </w:pPr>
+            <w:r>
+              <w:rPr>
+                <w:rFonts w:ascii="Times New Roman" w:hAnsi="Times New Roman" w:cs="Times New Roman"/>
+                <w:sz w:val="21"/>
+                <w:szCs w:val="21"/>
+                <w:lang w:val="en-US"/>
+              </w:rPr>
+              <w:t>0.9278</w:t>
+            </w:r>
           </w:p>
         </w:tc>
         <w:tc>
@@ -6904,6 +7394,15 @@
                 <w:lang w:val="en-US"/>
               </w:rPr>
             </w:pPr>
+            <w:r>
+              <w:rPr>
+                <w:rFonts w:ascii="Times New Roman" w:hAnsi="Times New Roman" w:cs="Times New Roman"/>
+                <w:sz w:val="21"/>
+                <w:szCs w:val="21"/>
+                <w:lang w:val="en-US"/>
+              </w:rPr>
+              <w:t>0.8701</w:t>
+            </w:r>
           </w:p>
         </w:tc>
         <w:tc>
@@ -6920,6 +7419,24 @@
                 <w:lang w:val="en-US"/>
               </w:rPr>
             </w:pPr>
+            <w:r>
+              <w:rPr>
+                <w:rFonts w:ascii="Times New Roman" w:hAnsi="Times New Roman" w:cs="Times New Roman"/>
+                <w:sz w:val="21"/>
+                <w:szCs w:val="21"/>
+                <w:lang w:val="en-US"/>
+              </w:rPr>
+              <w:t>0.88</w:t>
+            </w:r>
+            <w:r>
+              <w:rPr>
+                <w:rFonts w:ascii="Times New Roman" w:hAnsi="Times New Roman" w:cs="Times New Roman"/>
+                <w:sz w:val="21"/>
+                <w:szCs w:val="21"/>
+                <w:lang w:val="en-US"/>
+              </w:rPr>
+              <w:t>13</w:t>
+            </w:r>
           </w:p>
         </w:tc>
         <w:tc>
@@ -7019,6 +7536,15 @@
                 <w:lang w:val="en-US"/>
               </w:rPr>
             </w:pPr>
+            <w:r>
+              <w:rPr>
+                <w:rFonts w:ascii="Times New Roman" w:hAnsi="Times New Roman" w:cs="Times New Roman"/>
+                <w:sz w:val="21"/>
+                <w:szCs w:val="21"/>
+                <w:lang w:val="en-US"/>
+              </w:rPr>
+              <w:t>0.9233</w:t>
+            </w:r>
           </w:p>
         </w:tc>
         <w:tc>
@@ -7035,6 +7561,15 @@
                 <w:lang w:val="en-US"/>
               </w:rPr>
             </w:pPr>
+            <w:r>
+              <w:rPr>
+                <w:rFonts w:ascii="Times New Roman" w:hAnsi="Times New Roman" w:cs="Times New Roman"/>
+                <w:sz w:val="21"/>
+                <w:szCs w:val="21"/>
+                <w:lang w:val="en-US"/>
+              </w:rPr>
+              <w:t>0.9444</w:t>
+            </w:r>
           </w:p>
         </w:tc>
         <w:tc>
@@ -7134,6 +7669,24 @@
                 <w:lang w:val="en-US"/>
               </w:rPr>
             </w:pPr>
+            <w:r>
+              <w:rPr>
+                <w:rFonts w:ascii="Times New Roman" w:hAnsi="Times New Roman" w:cs="Times New Roman"/>
+                <w:sz w:val="21"/>
+                <w:szCs w:val="21"/>
+                <w:lang w:val="en-US"/>
+              </w:rPr>
+              <w:t>0.</w:t>
+            </w:r>
+            <w:r>
+              <w:rPr>
+                <w:rFonts w:ascii="Times New Roman" w:hAnsi="Times New Roman" w:cs="Times New Roman"/>
+                <w:sz w:val="21"/>
+                <w:szCs w:val="21"/>
+                <w:lang w:val="en-US"/>
+              </w:rPr>
+              <w:t>8809</w:t>
+            </w:r>
           </w:p>
         </w:tc>
         <w:tc>
@@ -7142,13 +7695,23 @@
           </w:tcPr>
           <w:p>
             <w:pPr>
-              <w:rPr>
-                <w:rFonts w:ascii="Times New Roman" w:hAnsi="Times New Roman" w:cs="Times New Roman"/>
-                <w:sz w:val="21"/>
-                <w:szCs w:val="21"/>
-                <w:lang w:val="en-US"/>
-              </w:rPr>
-            </w:pPr>
+              <w:jc w:val="center"/>
+              <w:rPr>
+                <w:rFonts w:ascii="Times New Roman" w:hAnsi="Times New Roman" w:cs="Times New Roman"/>
+                <w:sz w:val="21"/>
+                <w:szCs w:val="21"/>
+                <w:lang w:val="en-US"/>
+              </w:rPr>
+            </w:pPr>
+            <w:r>
+              <w:rPr>
+                <w:rFonts w:ascii="Times New Roman" w:hAnsi="Times New Roman" w:cs="Times New Roman"/>
+                <w:sz w:val="21"/>
+                <w:szCs w:val="21"/>
+                <w:lang w:val="en-US"/>
+              </w:rPr>
+              <w:t>0.8980</w:t>
+            </w:r>
           </w:p>
         </w:tc>
         <w:tc>
@@ -7254,6 +7817,15 @@
                 <w:lang w:val="en-US"/>
               </w:rPr>
             </w:pPr>
+            <w:r>
+              <w:rPr>
+                <w:rFonts w:ascii="Times New Roman" w:hAnsi="Times New Roman" w:cs="Times New Roman"/>
+                <w:sz w:val="21"/>
+                <w:szCs w:val="21"/>
+                <w:lang w:val="en-US"/>
+              </w:rPr>
+              <w:t>0.9363</w:t>
+            </w:r>
           </w:p>
         </w:tc>
         <w:tc>
@@ -7273,6 +7845,15 @@
                 <w:lang w:val="en-US"/>
               </w:rPr>
             </w:pPr>
+            <w:r>
+              <w:rPr>
+                <w:rFonts w:ascii="Times New Roman" w:hAnsi="Times New Roman" w:cs="Times New Roman"/>
+                <w:sz w:val="21"/>
+                <w:szCs w:val="21"/>
+                <w:lang w:val="en-US"/>
+              </w:rPr>
+              <w:t>0.9413</w:t>
+            </w:r>
           </w:p>
         </w:tc>
         <w:tc>
@@ -7384,6 +7965,15 @@
                 <w:lang w:val="en-US"/>
               </w:rPr>
             </w:pPr>
+            <w:r>
+              <w:rPr>
+                <w:rFonts w:ascii="Times New Roman" w:hAnsi="Times New Roman" w:cs="Times New Roman"/>
+                <w:sz w:val="21"/>
+                <w:szCs w:val="21"/>
+                <w:lang w:val="en-US"/>
+              </w:rPr>
+              <w:t>0.8134</w:t>
+            </w:r>
           </w:p>
         </w:tc>
         <w:tc>
@@ -7397,12 +7987,30 @@
             <w:pPr>
               <w:jc w:val="center"/>
               <w:rPr>
-                <w:rFonts w:ascii="Times New Roman" w:hAnsi="Times New Roman" w:cs="Times New Roman"/>
-                <w:sz w:val="21"/>
-                <w:szCs w:val="21"/>
-                <w:lang w:val="en-US"/>
-              </w:rPr>
-            </w:pPr>
+                <w:rFonts w:ascii="Times New Roman" w:hAnsi="Times New Roman" w:cs="Times New Roman" w:hint="eastAsia"/>
+                <w:sz w:val="21"/>
+                <w:szCs w:val="21"/>
+                <w:lang w:val="en-US"/>
+              </w:rPr>
+            </w:pPr>
+            <w:r>
+              <w:rPr>
+                <w:rFonts w:ascii="Times New Roman" w:hAnsi="Times New Roman" w:cs="Times New Roman" w:hint="eastAsia"/>
+                <w:sz w:val="21"/>
+                <w:szCs w:val="21"/>
+                <w:lang w:val="en-US"/>
+              </w:rPr>
+              <w:t>0</w:t>
+            </w:r>
+            <w:r>
+              <w:rPr>
+                <w:rFonts w:ascii="Times New Roman" w:hAnsi="Times New Roman" w:cs="Times New Roman"/>
+                <w:sz w:val="21"/>
+                <w:szCs w:val="21"/>
+                <w:lang w:val="en-US"/>
+              </w:rPr>
+              <w:t>.9149</w:t>
+            </w:r>
           </w:p>
         </w:tc>
         <w:tc>
@@ -7508,12 +8116,30 @@
             <w:pPr>
               <w:jc w:val="center"/>
               <w:rPr>
-                <w:rFonts w:ascii="Times New Roman" w:hAnsi="Times New Roman" w:cs="Times New Roman"/>
-                <w:sz w:val="21"/>
-                <w:szCs w:val="21"/>
-                <w:lang w:val="en-US"/>
-              </w:rPr>
-            </w:pPr>
+                <w:rFonts w:ascii="Times New Roman" w:hAnsi="Times New Roman" w:cs="Times New Roman" w:hint="eastAsia"/>
+                <w:sz w:val="21"/>
+                <w:szCs w:val="21"/>
+                <w:lang w:val="en-US"/>
+              </w:rPr>
+            </w:pPr>
+            <w:r>
+              <w:rPr>
+                <w:rFonts w:ascii="Times New Roman" w:hAnsi="Times New Roman" w:cs="Times New Roman" w:hint="eastAsia"/>
+                <w:sz w:val="21"/>
+                <w:szCs w:val="21"/>
+                <w:lang w:val="en-US"/>
+              </w:rPr>
+              <w:t>0</w:t>
+            </w:r>
+            <w:r>
+              <w:rPr>
+                <w:rFonts w:ascii="Times New Roman" w:hAnsi="Times New Roman" w:cs="Times New Roman"/>
+                <w:sz w:val="21"/>
+                <w:szCs w:val="21"/>
+                <w:lang w:val="en-US"/>
+              </w:rPr>
+              <w:t>.9023</w:t>
+            </w:r>
           </w:p>
         </w:tc>
         <w:tc>
@@ -7533,6 +8159,15 @@
                 <w:lang w:val="en-US"/>
               </w:rPr>
             </w:pPr>
+            <w:r>
+              <w:rPr>
+                <w:rFonts w:ascii="Times New Roman" w:hAnsi="Times New Roman" w:cs="Times New Roman"/>
+                <w:sz w:val="21"/>
+                <w:szCs w:val="21"/>
+                <w:lang w:val="en-US"/>
+              </w:rPr>
+              <w:t>0.9376</w:t>
+            </w:r>
           </w:p>
         </w:tc>
         <w:tc>
@@ -7644,6 +8279,15 @@
                 <w:lang w:val="en-US"/>
               </w:rPr>
             </w:pPr>
+            <w:r>
+              <w:rPr>
+                <w:rFonts w:ascii="Times New Roman" w:hAnsi="Times New Roman" w:cs="Times New Roman"/>
+                <w:sz w:val="21"/>
+                <w:szCs w:val="21"/>
+                <w:lang w:val="en-US"/>
+              </w:rPr>
+              <w:t>0.9254</w:t>
+            </w:r>
           </w:p>
         </w:tc>
         <w:tc>
@@ -7657,12 +8301,30 @@
             <w:pPr>
               <w:jc w:val="center"/>
               <w:rPr>
-                <w:rFonts w:ascii="Times New Roman" w:hAnsi="Times New Roman" w:cs="Times New Roman"/>
-                <w:sz w:val="21"/>
-                <w:szCs w:val="21"/>
-                <w:lang w:val="en-US"/>
-              </w:rPr>
-            </w:pPr>
+                <w:rFonts w:ascii="Times New Roman" w:hAnsi="Times New Roman" w:cs="Times New Roman" w:hint="eastAsia"/>
+                <w:sz w:val="21"/>
+                <w:szCs w:val="21"/>
+                <w:lang w:val="en-US"/>
+              </w:rPr>
+            </w:pPr>
+            <w:r>
+              <w:rPr>
+                <w:rFonts w:ascii="Times New Roman" w:hAnsi="Times New Roman" w:cs="Times New Roman" w:hint="eastAsia"/>
+                <w:sz w:val="21"/>
+                <w:szCs w:val="21"/>
+                <w:lang w:val="en-US"/>
+              </w:rPr>
+              <w:t>0</w:t>
+            </w:r>
+            <w:r>
+              <w:rPr>
+                <w:rFonts w:ascii="Times New Roman" w:hAnsi="Times New Roman" w:cs="Times New Roman"/>
+                <w:sz w:val="21"/>
+                <w:szCs w:val="21"/>
+                <w:lang w:val="en-US"/>
+              </w:rPr>
+              <w:t>.9453</w:t>
+            </w:r>
           </w:p>
         </w:tc>
         <w:tc>
@@ -7774,6 +8436,15 @@
                 <w:lang w:val="en-US"/>
               </w:rPr>
             </w:pPr>
+            <w:r>
+              <w:rPr>
+                <w:rFonts w:ascii="Times New Roman" w:hAnsi="Times New Roman" w:cs="Times New Roman"/>
+                <w:sz w:val="21"/>
+                <w:szCs w:val="21"/>
+                <w:lang w:val="en-US"/>
+              </w:rPr>
+              <w:t>0.9224</w:t>
+            </w:r>
           </w:p>
         </w:tc>
         <w:tc>
@@ -7793,6 +8464,15 @@
                 <w:lang w:val="en-US"/>
               </w:rPr>
             </w:pPr>
+            <w:r>
+              <w:rPr>
+                <w:rFonts w:ascii="Times New Roman" w:hAnsi="Times New Roman" w:cs="Times New Roman"/>
+                <w:sz w:val="21"/>
+                <w:szCs w:val="21"/>
+                <w:lang w:val="en-US"/>
+              </w:rPr>
+              <w:t>0.9289</w:t>
+            </w:r>
           </w:p>
         </w:tc>
         <w:tc>
@@ -7905,13 +8585,23 @@
           </w:tcPr>
           <w:p>
             <w:pPr>
-              <w:rPr>
-                <w:rFonts w:ascii="Times New Roman" w:hAnsi="Times New Roman" w:cs="Times New Roman"/>
-                <w:sz w:val="21"/>
-                <w:szCs w:val="21"/>
-                <w:lang w:val="en-US"/>
-              </w:rPr>
-            </w:pPr>
+              <w:jc w:val="center"/>
+              <w:rPr>
+                <w:rFonts w:ascii="Times New Roman" w:hAnsi="Times New Roman" w:cs="Times New Roman"/>
+                <w:sz w:val="21"/>
+                <w:szCs w:val="21"/>
+                <w:lang w:val="en-US"/>
+              </w:rPr>
+            </w:pPr>
+            <w:r>
+              <w:rPr>
+                <w:rFonts w:ascii="Times New Roman" w:hAnsi="Times New Roman" w:cs="Times New Roman"/>
+                <w:sz w:val="21"/>
+                <w:szCs w:val="21"/>
+                <w:lang w:val="en-US"/>
+              </w:rPr>
+              <w:t>0.9409</w:t>
+            </w:r>
           </w:p>
         </w:tc>
         <w:tc>
@@ -7931,6 +8621,15 @@
                 <w:lang w:val="en-US"/>
               </w:rPr>
             </w:pPr>
+            <w:r>
+              <w:rPr>
+                <w:rFonts w:ascii="Times New Roman" w:hAnsi="Times New Roman" w:cs="Times New Roman"/>
+                <w:sz w:val="21"/>
+                <w:szCs w:val="21"/>
+                <w:lang w:val="en-US"/>
+              </w:rPr>
+              <w:t>0.9544</w:t>
+            </w:r>
           </w:p>
         </w:tc>
         <w:tc>
@@ -8034,13 +8733,23 @@
           </w:tcPr>
           <w:p>
             <w:pPr>
-              <w:rPr>
-                <w:rFonts w:ascii="Times New Roman" w:hAnsi="Times New Roman" w:cs="Times New Roman"/>
-                <w:sz w:val="21"/>
-                <w:szCs w:val="21"/>
-                <w:lang w:val="en-US"/>
-              </w:rPr>
-            </w:pPr>
+              <w:jc w:val="center"/>
+              <w:rPr>
+                <w:rFonts w:ascii="Times New Roman" w:hAnsi="Times New Roman" w:cs="Times New Roman"/>
+                <w:sz w:val="21"/>
+                <w:szCs w:val="21"/>
+                <w:lang w:val="en-US"/>
+              </w:rPr>
+            </w:pPr>
+            <w:r>
+              <w:rPr>
+                <w:rFonts w:ascii="Times New Roman" w:hAnsi="Times New Roman" w:cs="Times New Roman"/>
+                <w:sz w:val="21"/>
+                <w:szCs w:val="21"/>
+                <w:lang w:val="en-US"/>
+              </w:rPr>
+              <w:t>0.9015</w:t>
+            </w:r>
           </w:p>
         </w:tc>
         <w:tc>
@@ -8060,6 +8769,15 @@
                 <w:lang w:val="en-US"/>
               </w:rPr>
             </w:pPr>
+            <w:r>
+              <w:rPr>
+                <w:rFonts w:ascii="Times New Roman" w:hAnsi="Times New Roman" w:cs="Times New Roman"/>
+                <w:sz w:val="21"/>
+                <w:szCs w:val="21"/>
+                <w:lang w:val="en-US"/>
+              </w:rPr>
+              <w:t>0.9274</w:t>
+            </w:r>
           </w:p>
         </w:tc>
         <w:tc>

</xml_diff>